<commit_message>
Add Correct pages, Users Page
</commit_message>
<xml_diff>
--- a/documents/Пискарёв_ПЗ_Практика.docx
+++ b/documents/Пискарёв_ПЗ_Практика.docx
@@ -797,8 +797,6 @@
               <w:fldChar w:fldCharType="end"/>
             </w:r>
           </w:hyperlink>
-          <w:bookmarkStart w:id="0" w:name="_GoBack"/>
-          <w:bookmarkEnd w:id="0"/>
         </w:p>
         <w:p>
           <w:pPr>
@@ -1548,6 +1546,8 @@
         </w:rPr>
         <w:br w:type="page"/>
       </w:r>
+      <w:bookmarkStart w:id="0" w:name="_GoBack"/>
+      <w:bookmarkEnd w:id="0"/>
     </w:p>
     <w:p>
       <w:pPr>
@@ -12047,7 +12047,6 @@
         <w:docPartUnique/>
       </w:docPartObj>
     </w:sdtPr>
-    <w:sdtEndPr/>
     <w:sdtContent>
       <w:p>
         <w:pPr>
@@ -16221,7 +16220,7 @@
 </file>
 
 <file path=customXml/itemProps1.xml><?xml version="1.0" encoding="utf-8"?>
-<ds:datastoreItem xmlns:ds="http://schemas.openxmlformats.org/officeDocument/2006/customXml" ds:itemID="{C1CD4B78-2469-4353-9D71-3753842D67CF}">
+<ds:datastoreItem xmlns:ds="http://schemas.openxmlformats.org/officeDocument/2006/customXml" ds:itemID="{EB5D3CCB-6E91-4F38-8D3B-5964D914FDE3}">
   <ds:schemaRefs>
     <ds:schemaRef ds:uri="http://schemas.openxmlformats.org/officeDocument/2006/bibliography"/>
   </ds:schemaRefs>

</xml_diff>